<commit_message>
Added documentation references to tickets in 3.4.0
</commit_message>
<xml_diff>
--- a/doc/release/HPC DME Release Notes 3.4.0.docx
+++ b/doc/release/HPC DME Release Notes 3.4.0.docx
@@ -3019,6 +3019,15 @@
           </w:p>
           <w:p>
             <w:pPr>
+              <w:rPr>
+                <w:rFonts w:cstheme="minorHAnsi"/>
+                <w:sz w:val="28"/>
+                <w:szCs w:val="28"/>
+              </w:rPr>
+            </w:pPr>
+          </w:p>
+          <w:p>
+            <w:pPr>
               <w:pStyle w:val="Heading1"/>
             </w:pPr>
             <w:r>
@@ -3042,6 +3051,15 @@
                 <w:szCs w:val="28"/>
               </w:rPr>
             </w:pPr>
+          </w:p>
+          <w:p>
+            <w:pPr>
+              <w:rPr>
+                <w:rFonts w:cstheme="minorHAnsi"/>
+                <w:sz w:val="28"/>
+                <w:szCs w:val="28"/>
+              </w:rPr>
+            </w:pPr>
             <w:r>
               <w:rPr>
                 <w:rFonts w:cstheme="minorHAnsi"/>
@@ -3122,6 +3140,15 @@
               </w:rPr>
               <w:t>.</w:t>
             </w:r>
+          </w:p>
+          <w:p>
+            <w:pPr>
+              <w:rPr>
+                <w:rFonts w:cstheme="minorHAnsi"/>
+                <w:sz w:val="28"/>
+                <w:szCs w:val="28"/>
+              </w:rPr>
+            </w:pPr>
           </w:p>
           <w:p>
             <w:pPr>
@@ -3222,7 +3249,6 @@
               </w:rPr>
               <w:t xml:space="preserve">ed the </w:t>
             </w:r>
-            <w:proofErr w:type="spellStart"/>
             <w:r>
               <w:rPr>
                 <w:i/>
@@ -3232,7 +3258,6 @@
               </w:rPr>
               <w:t>dm_register_dataobject</w:t>
             </w:r>
-            <w:proofErr w:type="spellEnd"/>
             <w:r>
               <w:rPr>
                 <w:sz w:val="28"/>
@@ -3261,6 +3286,30 @@
               </w:rPr>
               <w:t xml:space="preserve"> of the DME web application</w:t>
             </w:r>
+            <w:r>
+              <w:rPr>
+                <w:sz w:val="28"/>
+                <w:szCs w:val="28"/>
+              </w:rPr>
+              <w:t>.</w:t>
+            </w:r>
+            <w:r>
+              <w:rPr>
+                <w:sz w:val="28"/>
+                <w:szCs w:val="28"/>
+              </w:rPr>
+              <w:t xml:space="preserve"> For details, see </w:t>
+            </w:r>
+            <w:hyperlink r:id="rId7" w:history="1">
+              <w:r>
+                <w:rPr>
+                  <w:rStyle w:val="Hyperlink"/>
+                  <w:sz w:val="28"/>
+                  <w:szCs w:val="28"/>
+                </w:rPr>
+                <w:t>Using dm_register_dataobject</w:t>
+              </w:r>
+            </w:hyperlink>
             <w:r>
               <w:rPr>
                 <w:sz w:val="28"/>
@@ -3292,7 +3341,11 @@
                 <w:u w:val="single"/>
               </w:rPr>
             </w:pPr>
-            <w:r>
+          </w:p>
+          <w:p>
+            <w:pPr>
+              <w:pStyle w:val="NormalWeb"/>
+              <w:spacing w:before="0" w:beforeAutospacing="0" w:after="0" w:afterAutospacing="0"/>
               <w:rPr>
                 <w:rStyle w:val="Strong"/>
                 <w:color w:val="0E101A"/>
@@ -3300,6 +3353,15 @@
                 <w:szCs w:val="28"/>
                 <w:u w:val="single"/>
               </w:rPr>
+            </w:pPr>
+            <w:r>
+              <w:rPr>
+                <w:rStyle w:val="Strong"/>
+                <w:color w:val="0E101A"/>
+                <w:sz w:val="28"/>
+                <w:szCs w:val="28"/>
+                <w:u w:val="single"/>
+              </w:rPr>
               <w:t>Improvements and Bug Fixes:</w:t>
             </w:r>
           </w:p>
@@ -3308,118 +3370,169 @@
               <w:pStyle w:val="NormalWeb"/>
               <w:spacing w:before="0" w:beforeAutospacing="0" w:after="0" w:afterAutospacing="0"/>
               <w:rPr>
-                <w:rFonts w:cstheme="minorHAnsi"/>
-                <w:sz w:val="28"/>
-                <w:szCs w:val="28"/>
-              </w:rPr>
-            </w:pPr>
-          </w:p>
-          <w:p>
-            <w:pPr>
-              <w:pStyle w:val="Heading2"/>
-              <w:rPr>
-                <w:rFonts w:ascii="Times New Roman" w:hAnsi="Times New Roman" w:cs="Times New Roman"/>
+                <w:color w:val="0E101A"/>
+                <w:sz w:val="28"/>
+                <w:szCs w:val="28"/>
+              </w:rPr>
+            </w:pPr>
+          </w:p>
+          <w:p>
+            <w:pPr>
+              <w:pStyle w:val="NormalWeb"/>
+              <w:spacing w:before="0" w:beforeAutospacing="0" w:after="0" w:afterAutospacing="0"/>
+              <w:rPr>
+                <w:color w:val="0E101A"/>
+                <w:sz w:val="28"/>
+                <w:szCs w:val="28"/>
+              </w:rPr>
+            </w:pPr>
+            <w:r>
+              <w:rPr>
+                <w:color w:val="0E101A"/>
+                <w:sz w:val="28"/>
+                <w:szCs w:val="28"/>
+                <w:u w:val="single"/>
+              </w:rPr>
+              <w:t>HPCDATAMGM-195</w:t>
+            </w:r>
+            <w:r>
+              <w:rPr>
+                <w:color w:val="0E101A"/>
+                <w:sz w:val="28"/>
+                <w:szCs w:val="28"/>
+                <w:u w:val="single"/>
+              </w:rPr>
+              <w:t>7</w:t>
+            </w:r>
+            <w:r>
+              <w:rPr>
+                <w:color w:val="0E101A"/>
+                <w:sz w:val="28"/>
+                <w:szCs w:val="28"/>
+              </w:rPr>
+              <w:t xml:space="preserve">: </w:t>
+            </w:r>
+            <w:r>
+              <w:rPr>
                 <w:color w:val="000000" w:themeColor="text1"/>
                 <w:sz w:val="28"/>
                 <w:szCs w:val="28"/>
               </w:rPr>
-            </w:pPr>
-            <w:r>
-              <w:rPr>
-                <w:rFonts w:ascii="Times New Roman" w:hAnsi="Times New Roman" w:cs="Times New Roman"/>
+              <w:t xml:space="preserve">Reorganized the UI components </w:t>
+            </w:r>
+            <w:r>
+              <w:rPr>
                 <w:color w:val="000000" w:themeColor="text1"/>
                 <w:sz w:val="28"/>
                 <w:szCs w:val="28"/>
+              </w:rPr>
+              <w:t>on</w:t>
+            </w:r>
+            <w:r>
+              <w:rPr>
+                <w:color w:val="000000" w:themeColor="text1"/>
+                <w:sz w:val="28"/>
+                <w:szCs w:val="28"/>
+              </w:rPr>
+              <w:t xml:space="preserve"> the Download page of the DME web application to align with the order in which the user performs the steps.</w:t>
+            </w:r>
+            <w:r>
+              <w:rPr>
+                <w:color w:val="000000" w:themeColor="text1"/>
+                <w:sz w:val="28"/>
+                <w:szCs w:val="28"/>
+              </w:rPr>
+              <w:t xml:space="preserve"> For details on using the Download page, see </w:t>
+            </w:r>
+            <w:hyperlink r:id="rId8" w:history="1">
+              <w:r>
+                <w:rPr>
+                  <w:rStyle w:val="Hyperlink"/>
+                  <w:sz w:val="28"/>
+                  <w:szCs w:val="28"/>
+                </w:rPr>
+                <w:t>Downloading Data via the GUI</w:t>
+              </w:r>
+            </w:hyperlink>
+            <w:r>
+              <w:rPr>
+                <w:color w:val="000000" w:themeColor="text1"/>
+                <w:sz w:val="28"/>
+                <w:szCs w:val="28"/>
+              </w:rPr>
+              <w:t>.</w:t>
+            </w:r>
+          </w:p>
+          <w:p>
+            <w:pPr>
+              <w:pStyle w:val="NormalWeb"/>
+              <w:spacing w:before="0" w:beforeAutospacing="0" w:after="0" w:afterAutospacing="0"/>
+              <w:rPr>
+                <w:color w:val="0E101A"/>
+                <w:sz w:val="28"/>
+                <w:szCs w:val="28"/>
+              </w:rPr>
+            </w:pPr>
+          </w:p>
+          <w:p>
+            <w:pPr>
+              <w:pStyle w:val="NormalWeb"/>
+              <w:spacing w:before="0" w:beforeAutospacing="0" w:after="0" w:afterAutospacing="0"/>
+              <w:rPr>
+                <w:color w:val="0E101A"/>
+                <w:sz w:val="28"/>
+                <w:szCs w:val="28"/>
+              </w:rPr>
+            </w:pPr>
+            <w:r>
+              <w:rPr>
+                <w:color w:val="0E101A"/>
+                <w:sz w:val="28"/>
+                <w:szCs w:val="28"/>
                 <w:u w:val="single"/>
               </w:rPr>
-              <w:t>HPCDATAMGM-1957</w:t>
-            </w:r>
-            <w:r>
-              <w:rPr>
-                <w:rFonts w:ascii="Times New Roman" w:hAnsi="Times New Roman" w:cs="Times New Roman"/>
+              <w:t>HPCDATAMGM-195</w:t>
+            </w:r>
+            <w:r>
+              <w:rPr>
+                <w:color w:val="0E101A"/>
+                <w:sz w:val="28"/>
+                <w:szCs w:val="28"/>
+                <w:u w:val="single"/>
+              </w:rPr>
+              <w:t>3</w:t>
+            </w:r>
+            <w:r>
+              <w:rPr>
+                <w:color w:val="0E101A"/>
+                <w:sz w:val="28"/>
+                <w:szCs w:val="28"/>
+              </w:rPr>
+              <w:t xml:space="preserve">: </w:t>
+            </w:r>
+            <w:r>
+              <w:rPr>
                 <w:color w:val="000000" w:themeColor="text1"/>
                 <w:sz w:val="28"/>
                 <w:szCs w:val="28"/>
               </w:rPr>
-              <w:t xml:space="preserve">: Reorganized the UI components </w:t>
-            </w:r>
-            <w:r>
-              <w:rPr>
-                <w:rFonts w:ascii="Times New Roman" w:hAnsi="Times New Roman" w:cs="Times New Roman"/>
+              <w:t xml:space="preserve">Fixed issue </w:t>
+            </w:r>
+            <w:r>
+              <w:rPr>
                 <w:color w:val="000000" w:themeColor="text1"/>
                 <w:sz w:val="28"/>
                 <w:szCs w:val="28"/>
               </w:rPr>
-              <w:t>on</w:t>
-            </w:r>
-            <w:r>
-              <w:rPr>
-                <w:rFonts w:ascii="Times New Roman" w:hAnsi="Times New Roman" w:cs="Times New Roman"/>
-                <w:color w:val="000000" w:themeColor="text1"/>
-                <w:sz w:val="28"/>
-                <w:szCs w:val="28"/>
-              </w:rPr>
-              <w:t xml:space="preserve"> the Download page of the DME web application to align with the order in which the user performs the steps.</w:t>
-            </w:r>
-          </w:p>
-          <w:p/>
-          <w:p>
-            <w:pPr>
-              <w:pStyle w:val="Heading2"/>
-              <w:rPr>
-                <w:rFonts w:ascii="Times New Roman" w:hAnsi="Times New Roman" w:cs="Times New Roman"/>
-                <w:color w:val="000000" w:themeColor="text1"/>
-                <w:sz w:val="28"/>
-                <w:szCs w:val="28"/>
-              </w:rPr>
-            </w:pPr>
-            <w:r>
-              <w:rPr>
-                <w:rFonts w:ascii="Times New Roman" w:hAnsi="Times New Roman" w:cs="Times New Roman"/>
-                <w:color w:val="000000" w:themeColor="text1"/>
-                <w:sz w:val="28"/>
-                <w:szCs w:val="28"/>
-                <w:u w:val="single"/>
-              </w:rPr>
-              <w:t>HPCDATAMGM-195</w:t>
-            </w:r>
-            <w:r>
-              <w:rPr>
-                <w:rFonts w:ascii="Times New Roman" w:hAnsi="Times New Roman" w:cs="Times New Roman"/>
-                <w:color w:val="000000" w:themeColor="text1"/>
-                <w:sz w:val="28"/>
-                <w:szCs w:val="28"/>
-                <w:u w:val="single"/>
-              </w:rPr>
-              <w:t>3</w:t>
-            </w:r>
-            <w:r>
-              <w:rPr>
-                <w:rFonts w:ascii="Times New Roman" w:hAnsi="Times New Roman" w:cs="Times New Roman"/>
-                <w:color w:val="000000" w:themeColor="text1"/>
-                <w:sz w:val="28"/>
-                <w:szCs w:val="28"/>
-                <w:u w:val="single"/>
-              </w:rPr>
-              <w:t xml:space="preserve">: </w:t>
-            </w:r>
-            <w:r>
-              <w:rPr>
-                <w:rFonts w:ascii="Times New Roman" w:hAnsi="Times New Roman" w:cs="Times New Roman"/>
-                <w:color w:val="000000" w:themeColor="text1"/>
-                <w:sz w:val="28"/>
-                <w:szCs w:val="28"/>
-              </w:rPr>
-              <w:t xml:space="preserve">Fixed issue </w:t>
-            </w:r>
-            <w:r>
-              <w:rPr>
-                <w:rFonts w:ascii="Times New Roman" w:hAnsi="Times New Roman" w:cs="Times New Roman"/>
-                <w:color w:val="000000" w:themeColor="text1"/>
-                <w:sz w:val="28"/>
-                <w:szCs w:val="28"/>
-              </w:rPr>
-              <w:t xml:space="preserve">with some of the CLU utilities exiting on error, causing the user to get logged out when on Helix or Biowulf. </w:t>
+              <w:t>with some of the CLU utilities exiting on error, causing the user to get logged out when on Helix or Biowulf</w:t>
+            </w:r>
+            <w:r>
+              <w:rPr>
+                <w:color w:val="0E101A"/>
+                <w:sz w:val="28"/>
+                <w:szCs w:val="28"/>
+              </w:rPr>
+              <w:t>.</w:t>
             </w:r>
           </w:p>
           <w:p>
@@ -3857,12 +3970,6 @@
                 <w:color w:val="0E101A"/>
               </w:rPr>
             </w:pPr>
-            <w:r>
-              <w:rPr>
-                <w:color w:val="0E101A"/>
-              </w:rPr>
-              <w:t> </w:t>
-            </w:r>
           </w:p>
           <w:p>
             <w:pPr>
@@ -3882,6 +3989,7 @@
                 <w:szCs w:val="28"/>
                 <w:u w:val="single"/>
               </w:rPr>
+              <w:lastRenderedPageBreak/>
               <w:t>Operational</w:t>
             </w:r>
             <w:r>
@@ -4013,7 +4121,6 @@
                 <w:szCs w:val="28"/>
                 <w:u w:val="single"/>
               </w:rPr>
-              <w:lastRenderedPageBreak/>
               <w:t>HPCDATAMGM-1956:</w:t>
             </w:r>
             <w:r>
@@ -4534,7 +4641,7 @@
               </w:rPr>
               <w:t xml:space="preserve"> </w:t>
             </w:r>
-            <w:hyperlink r:id="rId7" w:history="1">
+            <w:hyperlink r:id="rId9" w:history="1">
               <w:r>
                 <w:rPr>
                   <w:rStyle w:val="Hyperlink"/>
@@ -4628,220 +4735,6 @@
               </w:rPr>
               <w:t xml:space="preserve">, visit </w:t>
             </w:r>
-            <w:hyperlink r:id="rId8" w:history="1">
-              <w:r>
-                <w:rPr>
-                  <w:rStyle w:val="Hyperlink"/>
-                  <w:rFonts w:cstheme="minorHAnsi"/>
-                  <w:sz w:val="28"/>
-                  <w:szCs w:val="28"/>
-                </w:rPr>
-                <w:t>https://wiki.nci.nih.gov/display/DMEdoc/DME+User+Guide</w:t>
-              </w:r>
-            </w:hyperlink>
-            <w:r>
-              <w:rPr>
-                <w:rStyle w:val="Hyperlink"/>
-                <w:rFonts w:cstheme="minorHAnsi"/>
-                <w:sz w:val="28"/>
-                <w:szCs w:val="28"/>
-              </w:rPr>
-              <w:t>.</w:t>
-            </w:r>
-          </w:p>
-          <w:p>
-            <w:pPr>
-              <w:rPr>
-                <w:rFonts w:cstheme="minorHAnsi"/>
-                <w:sz w:val="28"/>
-                <w:szCs w:val="28"/>
-              </w:rPr>
-            </w:pPr>
-          </w:p>
-          <w:p>
-            <w:pPr>
-              <w:rPr>
-                <w:rFonts w:cstheme="minorHAnsi"/>
-                <w:sz w:val="28"/>
-                <w:szCs w:val="28"/>
-              </w:rPr>
-            </w:pPr>
-          </w:p>
-          <w:p>
-            <w:pPr>
-              <w:rPr>
-                <w:rFonts w:cstheme="minorHAnsi"/>
-                <w:sz w:val="28"/>
-                <w:szCs w:val="28"/>
-              </w:rPr>
-            </w:pPr>
-            <w:r>
-              <w:rPr>
-                <w:rFonts w:cstheme="minorHAnsi"/>
-                <w:sz w:val="28"/>
-                <w:szCs w:val="28"/>
-              </w:rPr>
-              <w:t>For details on the REST API,</w:t>
-            </w:r>
-            <w:r>
-              <w:rPr>
-                <w:rFonts w:cstheme="minorHAnsi"/>
-                <w:sz w:val="28"/>
-                <w:szCs w:val="28"/>
-              </w:rPr>
-              <w:t xml:space="preserve"> </w:t>
-            </w:r>
-            <w:r>
-              <w:rPr>
-                <w:rFonts w:cstheme="minorHAnsi"/>
-                <w:sz w:val="28"/>
-                <w:szCs w:val="28"/>
-              </w:rPr>
-              <w:t>refer to the API Specification located at</w:t>
-            </w:r>
-          </w:p>
-          <w:p>
-            <w:pPr>
-              <w:rPr>
-                <w:rFonts w:cstheme="minorHAnsi"/>
-                <w:sz w:val="28"/>
-                <w:szCs w:val="28"/>
-              </w:rPr>
-            </w:pPr>
-            <w:hyperlink r:id="rId9" w:history="1">
-              <w:r>
-                <w:rPr>
-                  <w:rStyle w:val="Hyperlink"/>
-                  <w:rFonts w:cstheme="minorHAnsi"/>
-                  <w:sz w:val="28"/>
-                  <w:szCs w:val="28"/>
-                </w:rPr>
-                <w:t>https://github.com/CBIIT/HPC_DME_APIs/blob/master/doc/guides/HPC_API_Specification.docx</w:t>
-              </w:r>
-            </w:hyperlink>
-            <w:r>
-              <w:rPr>
-                <w:rStyle w:val="Hyperlink"/>
-                <w:rFonts w:cstheme="minorHAnsi"/>
-                <w:sz w:val="28"/>
-                <w:szCs w:val="28"/>
-              </w:rPr>
-              <w:t>.</w:t>
-            </w:r>
-          </w:p>
-          <w:p>
-            <w:pPr>
-              <w:rPr>
-                <w:rFonts w:cstheme="minorHAnsi"/>
-                <w:sz w:val="28"/>
-                <w:szCs w:val="28"/>
-              </w:rPr>
-            </w:pPr>
-          </w:p>
-          <w:p>
-            <w:pPr>
-              <w:rPr>
-                <w:rFonts w:cstheme="minorHAnsi"/>
-                <w:sz w:val="28"/>
-                <w:szCs w:val="28"/>
-              </w:rPr>
-            </w:pPr>
-          </w:p>
-          <w:p>
-            <w:pPr>
-              <w:pStyle w:val="Heading1"/>
-            </w:pPr>
-            <w:r>
-              <w:t>Re</w:t>
-            </w:r>
-            <w:r>
-              <w:t>sources</w:t>
-            </w:r>
-          </w:p>
-          <w:p>
-            <w:pPr>
-              <w:rPr>
-                <w:rFonts w:cstheme="minorHAnsi"/>
-                <w:sz w:val="28"/>
-                <w:szCs w:val="28"/>
-              </w:rPr>
-            </w:pPr>
-          </w:p>
-          <w:p>
-            <w:pPr>
-              <w:rPr>
-                <w:rFonts w:cstheme="minorHAnsi"/>
-                <w:sz w:val="28"/>
-                <w:szCs w:val="28"/>
-              </w:rPr>
-            </w:pPr>
-            <w:r>
-              <w:rPr>
-                <w:rFonts w:cstheme="minorHAnsi"/>
-                <w:sz w:val="28"/>
-                <w:szCs w:val="28"/>
-              </w:rPr>
-              <w:t>The following URLs access web pages relevant to</w:t>
-            </w:r>
-            <w:r>
-              <w:rPr>
-                <w:rFonts w:cstheme="minorHAnsi"/>
-                <w:sz w:val="28"/>
-                <w:szCs w:val="28"/>
-              </w:rPr>
-              <w:t xml:space="preserve"> HPC DME</w:t>
-            </w:r>
-            <w:r>
-              <w:rPr>
-                <w:rFonts w:cstheme="minorHAnsi"/>
-                <w:sz w:val="28"/>
-                <w:szCs w:val="28"/>
-              </w:rPr>
-              <w:t>.</w:t>
-            </w:r>
-          </w:p>
-          <w:p>
-            <w:pPr>
-              <w:rPr>
-                <w:rFonts w:cstheme="minorHAnsi"/>
-                <w:sz w:val="28"/>
-                <w:szCs w:val="28"/>
-              </w:rPr>
-            </w:pPr>
-          </w:p>
-          <w:p>
-            <w:pPr>
-              <w:rPr>
-                <w:rFonts w:cstheme="minorHAnsi"/>
-                <w:sz w:val="28"/>
-                <w:szCs w:val="28"/>
-              </w:rPr>
-            </w:pPr>
-            <w:r>
-              <w:rPr>
-                <w:rFonts w:cstheme="minorHAnsi"/>
-                <w:sz w:val="28"/>
-                <w:szCs w:val="28"/>
-              </w:rPr>
-              <w:t xml:space="preserve">DME </w:t>
-            </w:r>
-            <w:r>
-              <w:rPr>
-                <w:rFonts w:cstheme="minorHAnsi"/>
-                <w:sz w:val="28"/>
-                <w:szCs w:val="28"/>
-              </w:rPr>
-              <w:t xml:space="preserve">User Guide </w:t>
-            </w:r>
-          </w:p>
-          <w:p>
-            <w:pPr>
-              <w:rPr>
-                <w:rFonts w:cstheme="minorHAnsi"/>
-                <w:sz w:val="28"/>
-                <w:szCs w:val="28"/>
-              </w:rPr>
-            </w:pPr>
             <w:hyperlink r:id="rId10" w:history="1">
               <w:r>
                 <w:rPr>
@@ -4853,6 +4746,220 @@
                 <w:t>https://wiki.nci.nih.gov/display/DMEdoc/DME+User+Guide</w:t>
               </w:r>
             </w:hyperlink>
+            <w:r>
+              <w:rPr>
+                <w:rStyle w:val="Hyperlink"/>
+                <w:rFonts w:cstheme="minorHAnsi"/>
+                <w:sz w:val="28"/>
+                <w:szCs w:val="28"/>
+              </w:rPr>
+              <w:t>.</w:t>
+            </w:r>
+          </w:p>
+          <w:p>
+            <w:pPr>
+              <w:rPr>
+                <w:rFonts w:cstheme="minorHAnsi"/>
+                <w:sz w:val="28"/>
+                <w:szCs w:val="28"/>
+              </w:rPr>
+            </w:pPr>
+          </w:p>
+          <w:p>
+            <w:pPr>
+              <w:rPr>
+                <w:rFonts w:cstheme="minorHAnsi"/>
+                <w:sz w:val="28"/>
+                <w:szCs w:val="28"/>
+              </w:rPr>
+            </w:pPr>
+          </w:p>
+          <w:p>
+            <w:pPr>
+              <w:rPr>
+                <w:rFonts w:cstheme="minorHAnsi"/>
+                <w:sz w:val="28"/>
+                <w:szCs w:val="28"/>
+              </w:rPr>
+            </w:pPr>
+            <w:r>
+              <w:rPr>
+                <w:rFonts w:cstheme="minorHAnsi"/>
+                <w:sz w:val="28"/>
+                <w:szCs w:val="28"/>
+              </w:rPr>
+              <w:t>For details on the REST API,</w:t>
+            </w:r>
+            <w:r>
+              <w:rPr>
+                <w:rFonts w:cstheme="minorHAnsi"/>
+                <w:sz w:val="28"/>
+                <w:szCs w:val="28"/>
+              </w:rPr>
+              <w:t xml:space="preserve"> </w:t>
+            </w:r>
+            <w:r>
+              <w:rPr>
+                <w:rFonts w:cstheme="minorHAnsi"/>
+                <w:sz w:val="28"/>
+                <w:szCs w:val="28"/>
+              </w:rPr>
+              <w:t>refer to the API Specification located at</w:t>
+            </w:r>
+          </w:p>
+          <w:p>
+            <w:pPr>
+              <w:rPr>
+                <w:rFonts w:cstheme="minorHAnsi"/>
+                <w:sz w:val="28"/>
+                <w:szCs w:val="28"/>
+              </w:rPr>
+            </w:pPr>
+            <w:hyperlink r:id="rId11" w:history="1">
+              <w:r>
+                <w:rPr>
+                  <w:rStyle w:val="Hyperlink"/>
+                  <w:rFonts w:cstheme="minorHAnsi"/>
+                  <w:sz w:val="28"/>
+                  <w:szCs w:val="28"/>
+                </w:rPr>
+                <w:t>https://github.com/CBIIT/HPC_DME_APIs/blob/master/doc/guides/HPC_API_Specification.docx</w:t>
+              </w:r>
+            </w:hyperlink>
+            <w:r>
+              <w:rPr>
+                <w:rStyle w:val="Hyperlink"/>
+                <w:rFonts w:cstheme="minorHAnsi"/>
+                <w:sz w:val="28"/>
+                <w:szCs w:val="28"/>
+              </w:rPr>
+              <w:t>.</w:t>
+            </w:r>
+          </w:p>
+          <w:p>
+            <w:pPr>
+              <w:rPr>
+                <w:rFonts w:cstheme="minorHAnsi"/>
+                <w:sz w:val="28"/>
+                <w:szCs w:val="28"/>
+              </w:rPr>
+            </w:pPr>
+          </w:p>
+          <w:p>
+            <w:pPr>
+              <w:rPr>
+                <w:rFonts w:cstheme="minorHAnsi"/>
+                <w:sz w:val="28"/>
+                <w:szCs w:val="28"/>
+              </w:rPr>
+            </w:pPr>
+          </w:p>
+          <w:p>
+            <w:pPr>
+              <w:pStyle w:val="Heading1"/>
+            </w:pPr>
+            <w:r>
+              <w:t>Re</w:t>
+            </w:r>
+            <w:r>
+              <w:t>sources</w:t>
+            </w:r>
+          </w:p>
+          <w:p>
+            <w:pPr>
+              <w:rPr>
+                <w:rFonts w:cstheme="minorHAnsi"/>
+                <w:sz w:val="28"/>
+                <w:szCs w:val="28"/>
+              </w:rPr>
+            </w:pPr>
+          </w:p>
+          <w:p>
+            <w:pPr>
+              <w:rPr>
+                <w:rFonts w:cstheme="minorHAnsi"/>
+                <w:sz w:val="28"/>
+                <w:szCs w:val="28"/>
+              </w:rPr>
+            </w:pPr>
+            <w:r>
+              <w:rPr>
+                <w:rFonts w:cstheme="minorHAnsi"/>
+                <w:sz w:val="28"/>
+                <w:szCs w:val="28"/>
+              </w:rPr>
+              <w:t>The following URLs access web pages relevant to</w:t>
+            </w:r>
+            <w:r>
+              <w:rPr>
+                <w:rFonts w:cstheme="minorHAnsi"/>
+                <w:sz w:val="28"/>
+                <w:szCs w:val="28"/>
+              </w:rPr>
+              <w:t xml:space="preserve"> HPC DME</w:t>
+            </w:r>
+            <w:r>
+              <w:rPr>
+                <w:rFonts w:cstheme="minorHAnsi"/>
+                <w:sz w:val="28"/>
+                <w:szCs w:val="28"/>
+              </w:rPr>
+              <w:t>.</w:t>
+            </w:r>
+          </w:p>
+          <w:p>
+            <w:pPr>
+              <w:rPr>
+                <w:rFonts w:cstheme="minorHAnsi"/>
+                <w:sz w:val="28"/>
+                <w:szCs w:val="28"/>
+              </w:rPr>
+            </w:pPr>
+          </w:p>
+          <w:p>
+            <w:pPr>
+              <w:rPr>
+                <w:rFonts w:cstheme="minorHAnsi"/>
+                <w:sz w:val="28"/>
+                <w:szCs w:val="28"/>
+              </w:rPr>
+            </w:pPr>
+            <w:r>
+              <w:rPr>
+                <w:rFonts w:cstheme="minorHAnsi"/>
+                <w:sz w:val="28"/>
+                <w:szCs w:val="28"/>
+              </w:rPr>
+              <w:t xml:space="preserve">DME </w:t>
+            </w:r>
+            <w:r>
+              <w:rPr>
+                <w:rFonts w:cstheme="minorHAnsi"/>
+                <w:sz w:val="28"/>
+                <w:szCs w:val="28"/>
+              </w:rPr>
+              <w:t xml:space="preserve">User Guide </w:t>
+            </w:r>
+          </w:p>
+          <w:p>
+            <w:pPr>
+              <w:rPr>
+                <w:rFonts w:cstheme="minorHAnsi"/>
+                <w:sz w:val="28"/>
+                <w:szCs w:val="28"/>
+              </w:rPr>
+            </w:pPr>
+            <w:hyperlink r:id="rId12" w:history="1">
+              <w:r>
+                <w:rPr>
+                  <w:rStyle w:val="Hyperlink"/>
+                  <w:rFonts w:cstheme="minorHAnsi"/>
+                  <w:sz w:val="28"/>
+                  <w:szCs w:val="28"/>
+                </w:rPr>
+                <w:t>https://wiki.nci.nih.gov/display/DMEdoc/DME+User+Guide</w:t>
+              </w:r>
+            </w:hyperlink>
           </w:p>
           <w:p>
             <w:pPr>
@@ -4896,7 +5003,7 @@
                 <w:szCs w:val="28"/>
               </w:rPr>
             </w:pPr>
-            <w:hyperlink r:id="rId11" w:history="1">
+            <w:hyperlink r:id="rId13" w:history="1">
               <w:r>
                 <w:rPr>
                   <w:rStyle w:val="Hyperlink"/>
@@ -4942,7 +5049,7 @@
                 <w:szCs w:val="28"/>
               </w:rPr>
             </w:pPr>
-            <w:hyperlink r:id="rId12" w:history="1">
+            <w:hyperlink r:id="rId14" w:history="1">
               <w:r>
                 <w:rPr>
                   <w:rStyle w:val="Hyperlink"/>
@@ -5006,7 +5113,7 @@
                 <w:szCs w:val="28"/>
               </w:rPr>
             </w:pPr>
-            <w:hyperlink r:id="rId13" w:history="1">
+            <w:hyperlink r:id="rId15" w:history="1">
               <w:r>
                 <w:rPr>
                   <w:rStyle w:val="Hyperlink"/>
@@ -5084,7 +5191,7 @@
                 <w:szCs w:val="28"/>
               </w:rPr>
             </w:pPr>
-            <w:hyperlink r:id="rId14" w:history="1">
+            <w:hyperlink r:id="rId16" w:history="1">
               <w:r>
                 <w:rPr>
                   <w:rStyle w:val="Hyperlink"/>

</xml_diff>

<commit_message>
Added review feedback from Ruth
</commit_message>
<xml_diff>
--- a/doc/release/HPC DME Release Notes 3.4.0.docx
+++ b/doc/release/HPC DME Release Notes 3.4.0.docx
@@ -3263,7 +3263,7 @@
                 <w:sz w:val="28"/>
                 <w:szCs w:val="28"/>
               </w:rPr>
-              <w:t xml:space="preserve"> command line utility (CLU) to display the status of asynchronous registrations (from S3 buckets and Globus endpoints)</w:t>
+              <w:t xml:space="preserve"> command line utility (CLU) to display the status of registrations from S3 buckets and Globus endpoints</w:t>
             </w:r>
             <w:r>
               <w:rPr>
@@ -3418,7 +3418,7 @@
                 <w:sz w:val="28"/>
                 <w:szCs w:val="28"/>
               </w:rPr>
-              <w:t xml:space="preserve">Reorganized the UI components </w:t>
+              <w:t xml:space="preserve">Reorganized the components </w:t>
             </w:r>
             <w:r>
               <w:rPr>

</xml_diff>